<commit_message>
Edit commands, attempt to add trigger
</commit_message>
<xml_diff>
--- a/Trevor England.docx
+++ b/Trevor England.docx
@@ -77,7 +77,19 @@
         <w:t xml:space="preserve">One real world business question that </w:t>
       </w:r>
       <w:r>
-        <w:t>would be helpful to know is “During the summer months of 2005, what were the top three genres of movies that customers rented the most?” Please note, that I have defined the term “summer months” as being June 1</w:t>
+        <w:t xml:space="preserve">would be </w:t>
+      </w:r>
+      <w:r>
+        <w:t>useful</w:t>
+      </w:r>
+      <w:r>
+        <w:t xml:space="preserve"> to </w:t>
+      </w:r>
+      <w:r>
+        <w:t>answer</w:t>
+      </w:r>
+      <w:r>
+        <w:t xml:space="preserve"> is “During the summer months of 2005, what were the top three genres of movies that customers rented the most?” Please note that I have defined the term “summer months” as being June 1</w:t>
       </w:r>
       <w:r>
         <w:rPr>
@@ -181,6 +193,9 @@
       <w:r>
         <w:t>)</w:t>
       </w:r>
+      <w:r>
+        <w:t xml:space="preserve"> (Note that this is category.name renamed as genre)</w:t>
+      </w:r>
     </w:p>
     <w:p>
       <w:pPr>
@@ -459,7 +474,10 @@
         <w:t xml:space="preserve">The </w:t>
       </w:r>
       <w:r>
-        <w:t>data types used for this report include VARCHAR for all string data and INTEGER for all number data.</w:t>
+        <w:t>data types used for this report include VARCHAR for all string data</w:t>
+      </w:r>
+      <w:r>
+        <w:t>, INTEGER for all number data, and TIMESTAMP for the date of the rentals.</w:t>
       </w:r>
     </w:p>
     <w:p>
@@ -686,7 +704,13 @@
         <w:t xml:space="preserve">The other </w:t>
       </w:r>
       <w:r>
-        <w:t xml:space="preserve">user-defined function I created was on the name field in the category table. With the help of </w:t>
+        <w:t xml:space="preserve">user-defined function I created was on the name </w:t>
+      </w:r>
+      <w:r>
+        <w:t>column</w:t>
+      </w:r>
+      <w:r>
+        <w:t xml:space="preserve"> in the category table. With the help of </w:t>
       </w:r>
       <w:hyperlink r:id="rId5" w:history="1">
         <w:r>
@@ -697,7 +721,10 @@
         </w:r>
       </w:hyperlink>
       <w:r>
-        <w:t xml:space="preserve">, I was able to create this function that essentially parses the rental summary table and </w:t>
+        <w:t xml:space="preserve">, I was able to create this function that </w:t>
+      </w:r>
+      <w:r>
+        <w:t>parses through the rental summary table to find the top three most rented genres as a list. This approach allows for re-use of this function for all seasons, since the calculation of the top three genres is built into the function and renders the list dynamically.</w:t>
       </w:r>
     </w:p>
     <w:p>
@@ -756,7 +783,42 @@
         <w:t>summary</w:t>
       </w:r>
       <w:r>
-        <w:t xml:space="preserve"> table provides a superficial insight as which movie genres are rented the most in the summer months. This information can be used to compare the data against previous years to determine if there is a trend of these genre types being popular during the summer. If there does seem to be a trend, it will help the store come up with a business plan for how many types of movies they will have available for rent for the upcoming summer season to boost their number of rentals.</w:t>
+        <w:t xml:space="preserve"> table provides a superficial insight as </w:t>
+      </w:r>
+      <w:r>
+        <w:t xml:space="preserve">to </w:t>
+      </w:r>
+      <w:r>
+        <w:t xml:space="preserve">which movie genres are rented the most </w:t>
+      </w:r>
+      <w:r>
+        <w:t xml:space="preserve">during </w:t>
+      </w:r>
+      <w:r>
+        <w:t>summer months. This information can be used to compare the data against previous years to determine if there is a trend of genre</w:t>
+      </w:r>
+      <w:r>
+        <w:t xml:space="preserve">s </w:t>
+      </w:r>
+      <w:r>
+        <w:t xml:space="preserve">being popular during the summer. If there does seem to be a trend, it will help the store come up with a business plan for </w:t>
+      </w:r>
+      <w:r>
+        <w:t xml:space="preserve">the </w:t>
+      </w:r>
+      <w:proofErr w:type="gramStart"/>
+      <w:r>
+        <w:t>amount</w:t>
+      </w:r>
+      <w:proofErr w:type="gramEnd"/>
+      <w:r>
+        <w:t xml:space="preserve"> of movies</w:t>
+      </w:r>
+      <w:r>
+        <w:t xml:space="preserve"> in the most popular genres </w:t>
+      </w:r>
+      <w:r>
+        <w:t>they will have available for rent for the upcoming summer season to boost their number of rentals.</w:t>
       </w:r>
     </w:p>
     <w:p>
@@ -787,10 +849,36 @@
         <w:t>rented and</w:t>
       </w:r>
       <w:r>
-        <w:t xml:space="preserve"> try to determine correlations between the specific movies (such as movie duration, actors, etc.). This table also includes the name for every customer that rented a movie in the summer months that matches a top rented genre. This can be helpful as well to a business because they can </w:t>
-      </w:r>
-      <w:r>
-        <w:t>use the data for personalized marketing to customers. For example, if you use this same table structure and modify the months for each season, you can then see which customers are most active during each season. This allows the business to use loyalty rewards program more efficiently by offering deals at calculated times to keep customers coming in.</w:t>
+        <w:t xml:space="preserve"> try to determine correlations between the specific movies (such as movie duration, actors, etc.)</w:t>
+      </w:r>
+      <w:r>
+        <w:t xml:space="preserve"> and the </w:t>
+      </w:r>
+      <w:proofErr w:type="gramStart"/>
+      <w:r>
+        <w:t>amount</w:t>
+      </w:r>
+      <w:proofErr w:type="gramEnd"/>
+      <w:r>
+        <w:t xml:space="preserve"> of rentals</w:t>
+      </w:r>
+      <w:r>
+        <w:t xml:space="preserve">. This table also includes the name for every customer that rented a movie in the summer months that matches a top rented genre. This can be helpful as well to a business because they can </w:t>
+      </w:r>
+      <w:r>
+        <w:t xml:space="preserve">use the data for personalized marketing to customers. For example, if you use this same table structure and modify the months for each season, you can then see which customers are most active during each season. This </w:t>
+      </w:r>
+      <w:r>
+        <w:t>helps</w:t>
+      </w:r>
+      <w:r>
+        <w:t xml:space="preserve"> the business to </w:t>
+      </w:r>
+      <w:r>
+        <w:t xml:space="preserve">target customers and </w:t>
+      </w:r>
+      <w:r>
+        <w:t>loyalty rewards program more efficiently by offering deals at calculated times to keep customers coming in.</w:t>
       </w:r>
     </w:p>
     <w:p>
@@ -836,26 +924,18 @@
         <w:ind w:left="1080"/>
       </w:pPr>
       <w:r>
-        <w:t>Since this specific report is a seasonal trend analysis report, the report should be refreshed at the end of the season. For this specific repor</w:t>
-      </w:r>
-      <w:r>
-        <w:t>t, the report would be refreshed on September 1</w:t>
-      </w:r>
-      <w:r>
-        <w:rPr>
-          <w:vertAlign w:val="superscript"/>
-        </w:rPr>
-        <w:t>st</w:t>
-      </w:r>
-      <w:r>
-        <w:t xml:space="preserve"> to ensure that all data from August is captured. </w:t>
-      </w:r>
-      <w:r>
-        <w:br/>
-      </w:r>
-      <w:r>
-        <w:br/>
-        <w:t>Ideally there would be other types of reports that the business would use to determine sales strategies on a weekly basis. If for some reason there was not another report for stakeholders to view, this report would need to be refreshed on a weekly basis, perhaps at closing time on every Friday.</w:t>
+        <w:t xml:space="preserve">Since this specific report is a seasonal trend analysis report, the report </w:t>
+      </w:r>
+      <w:r>
+        <w:t xml:space="preserve">should be refreshed on a weekly basis to remain relevant to stakeholders. This will show stakeholders </w:t>
+      </w:r>
+      <w:proofErr w:type="gramStart"/>
+      <w:r>
+        <w:t>whether or not</w:t>
+      </w:r>
+      <w:proofErr w:type="gramEnd"/>
+      <w:r>
+        <w:t xml:space="preserve"> the DVD Rental business is headed in the right direction with their marketing campaigns and DVD inventory given the current weekly data.</w:t>
       </w:r>
     </w:p>
     <w:p>
@@ -933,7 +1013,7 @@
       </w:r>
       <w:proofErr w:type="spellEnd"/>
       <w:r>
-        <w:t xml:space="preserve"> TEXT, </w:t>
+        <w:t xml:space="preserve"> VARCHAR(45), </w:t>
       </w:r>
       <w:proofErr w:type="spellStart"/>
       <w:r>
@@ -941,7 +1021,7 @@
       </w:r>
       <w:proofErr w:type="spellEnd"/>
       <w:r>
-        <w:t xml:space="preserve"> TEXT)</w:t>
+        <w:t xml:space="preserve"> VARCHAR(45))</w:t>
       </w:r>
     </w:p>
     <w:p>
@@ -949,7 +1029,15 @@
         <w:ind w:left="720"/>
       </w:pPr>
       <w:r>
-        <w:t>RETURNS TEXT AS $$</w:t>
+        <w:t xml:space="preserve">RETURNS </w:t>
+      </w:r>
+      <w:proofErr w:type="gramStart"/>
+      <w:r>
+        <w:t>VARCHAR(</w:t>
+      </w:r>
+      <w:proofErr w:type="gramEnd"/>
+      <w:r>
+        <w:t>60) AS $$</w:t>
       </w:r>
     </w:p>
     <w:p>
@@ -1180,7 +1268,7 @@
     </w:p>
     <w:p>
       <w:pPr>
-        <w:ind w:left="720"/>
+        <w:ind w:firstLine="720"/>
       </w:pPr>
       <w:r>
         <w:t xml:space="preserve">CREATE OR REPLACE FUNCTION </w:t>
@@ -1204,7 +1292,7 @@
     </w:p>
     <w:p>
       <w:pPr>
-        <w:ind w:left="720"/>
+        <w:ind w:firstLine="720"/>
       </w:pPr>
       <w:r>
         <w:t xml:space="preserve">RETURNS </w:t>
@@ -1220,16 +1308,16 @@
     </w:p>
     <w:p>
       <w:pPr>
-        <w:ind w:left="720"/>
+        <w:ind w:firstLine="720"/>
       </w:pPr>
       <w:r>
         <w:t>DECLARE</w:t>
       </w:r>
     </w:p>
     <w:p>
-      <w:pPr>
-        <w:ind w:left="720"/>
-      </w:pPr>
+      <w:r>
+        <w:tab/>
+      </w:r>
       <w:r>
         <w:tab/>
       </w:r>
@@ -1252,18 +1340,20 @@
     </w:p>
     <w:p>
       <w:pPr>
-        <w:ind w:left="720"/>
+        <w:ind w:firstLine="720"/>
       </w:pPr>
       <w:r>
         <w:t>BEGIN</w:t>
       </w:r>
     </w:p>
     <w:p>
-      <w:pPr>
-        <w:ind w:left="720"/>
-      </w:pPr>
-      <w:r>
-        <w:tab/>
+      <w:r>
+        <w:tab/>
+      </w:r>
+      <w:r>
+        <w:tab/>
+      </w:r>
+      <w:r>
         <w:t xml:space="preserve">SELECT </w:t>
       </w:r>
       <w:proofErr w:type="spellStart"/>
@@ -1276,11 +1366,13 @@
       </w:r>
     </w:p>
     <w:p>
-      <w:pPr>
-        <w:ind w:left="720"/>
-      </w:pPr>
-      <w:r>
-        <w:tab/>
+      <w:r>
+        <w:tab/>
+      </w:r>
+      <w:r>
+        <w:tab/>
+      </w:r>
+      <w:r>
         <w:t xml:space="preserve">INTO </w:t>
       </w:r>
       <w:proofErr w:type="spellStart"/>
@@ -1290,23 +1382,27 @@
       <w:proofErr w:type="spellEnd"/>
     </w:p>
     <w:p>
-      <w:pPr>
-        <w:ind w:left="720"/>
-      </w:pPr>
-      <w:r>
-        <w:tab/>
+      <w:r>
+        <w:tab/>
+      </w:r>
+      <w:r>
+        <w:tab/>
+      </w:r>
+      <w:r>
         <w:t>FROM (</w:t>
       </w:r>
     </w:p>
     <w:p>
-      <w:pPr>
-        <w:ind w:left="720"/>
-      </w:pPr>
-      <w:r>
-        <w:tab/>
-      </w:r>
-      <w:r>
-        <w:tab/>
+      <w:r>
+        <w:tab/>
+      </w:r>
+      <w:r>
+        <w:tab/>
+      </w:r>
+      <w:r>
+        <w:tab/>
+      </w:r>
+      <w:r>
         <w:t xml:space="preserve">SELECT </w:t>
       </w:r>
       <w:proofErr w:type="spellStart"/>
@@ -1326,14 +1422,16 @@
       <w:proofErr w:type="spellEnd"/>
     </w:p>
     <w:p>
-      <w:pPr>
-        <w:ind w:left="720"/>
-      </w:pPr>
-      <w:r>
-        <w:tab/>
-      </w:r>
-      <w:r>
-        <w:tab/>
+      <w:r>
+        <w:tab/>
+      </w:r>
+      <w:r>
+        <w:tab/>
+      </w:r>
+      <w:r>
+        <w:tab/>
+      </w:r>
+      <w:r>
         <w:t xml:space="preserve">FROM </w:t>
       </w:r>
       <w:proofErr w:type="spellStart"/>
@@ -1351,14 +1449,16 @@
       <w:proofErr w:type="spellEnd"/>
     </w:p>
     <w:p>
-      <w:pPr>
-        <w:ind w:left="720"/>
-      </w:pPr>
-      <w:r>
-        <w:tab/>
-      </w:r>
-      <w:r>
-        <w:tab/>
+      <w:r>
+        <w:tab/>
+      </w:r>
+      <w:r>
+        <w:tab/>
+      </w:r>
+      <w:r>
+        <w:tab/>
+      </w:r>
+      <w:r>
         <w:t xml:space="preserve">ORDER BY </w:t>
       </w:r>
       <w:proofErr w:type="spellStart"/>
@@ -1376,24 +1476,28 @@
       </w:r>
     </w:p>
     <w:p>
-      <w:pPr>
-        <w:ind w:left="720"/>
-      </w:pPr>
-      <w:r>
-        <w:tab/>
-      </w:r>
-      <w:r>
-        <w:tab/>
+      <w:r>
+        <w:tab/>
+      </w:r>
+      <w:r>
+        <w:tab/>
+      </w:r>
+      <w:r>
+        <w:tab/>
+      </w:r>
+      <w:r>
         <w:t>LIMIT 3</w:t>
       </w:r>
     </w:p>
     <w:p>
-      <w:pPr>
-        <w:ind w:left="720"/>
-      </w:pPr>
       <w:r>
         <w:lastRenderedPageBreak/>
         <w:tab/>
+      </w:r>
+      <w:r>
+        <w:tab/>
+      </w:r>
+      <w:r>
         <w:t xml:space="preserve">) AS </w:t>
       </w:r>
       <w:proofErr w:type="spellStart"/>
@@ -1403,11 +1507,13 @@
       <w:proofErr w:type="spellEnd"/>
     </w:p>
     <w:p>
-      <w:pPr>
-        <w:ind w:left="720"/>
-      </w:pPr>
-      <w:r>
-        <w:tab/>
+      <w:r>
+        <w:tab/>
+      </w:r>
+      <w:r>
+        <w:tab/>
+      </w:r>
+      <w:r>
         <w:t xml:space="preserve">INNER JOIN category AS cat ON </w:t>
       </w:r>
       <w:proofErr w:type="spellStart"/>
@@ -1424,17 +1530,15 @@
         <w:t xml:space="preserve"> = cat.name;</w:t>
       </w:r>
     </w:p>
-    <w:p>
-      <w:pPr>
-        <w:ind w:left="720"/>
-      </w:pPr>
-    </w:p>
-    <w:p>
-      <w:pPr>
-        <w:ind w:left="720"/>
-      </w:pPr>
-      <w:r>
-        <w:tab/>
+    <w:p/>
+    <w:p>
+      <w:r>
+        <w:tab/>
+      </w:r>
+      <w:r>
+        <w:tab/>
+      </w:r>
+      <w:r>
         <w:t xml:space="preserve">RETURN </w:t>
       </w:r>
       <w:proofErr w:type="spellStart"/>
@@ -1453,7 +1557,7 @@
     </w:p>
     <w:p>
       <w:pPr>
-        <w:ind w:left="720"/>
+        <w:ind w:firstLine="720"/>
       </w:pPr>
       <w:proofErr w:type="gramStart"/>
       <w:r>
@@ -1463,7 +1567,7 @@
     </w:p>
     <w:p>
       <w:pPr>
-        <w:ind w:left="720"/>
+        <w:ind w:firstLine="360"/>
       </w:pPr>
       <w:r>
         <w:t xml:space="preserve">$$ LANGUAGE </w:t>
@@ -1481,6 +1585,7 @@
     </w:p>
     <w:p>
       <w:pPr>
+        <w:ind w:firstLine="360"/>
         <w:rPr>
           <w:i/>
           <w:iCs/>
@@ -1580,8 +1685,6 @@
       </w:r>
       <w:r>
         <w:br/>
-      </w:r>
-      <w:r>
         <w:t>-- Create detailed table</w:t>
       </w:r>
     </w:p>
@@ -1823,634 +1926,6 @@
       <w:r>
         <w:t>);</w:t>
       </w:r>
-    </w:p>
-    <w:p>
-      <w:pPr>
-        <w:ind w:left="360"/>
-      </w:pPr>
-    </w:p>
-    <w:p>
-      <w:pPr>
-        <w:ind w:left="360"/>
-      </w:pPr>
-      <w:r>
-        <w:t xml:space="preserve">-- Populate </w:t>
-      </w:r>
-      <w:proofErr w:type="spellStart"/>
-      <w:r>
-        <w:t>rental_summary</w:t>
-      </w:r>
-      <w:proofErr w:type="spellEnd"/>
-    </w:p>
-    <w:p>
-      <w:pPr>
-        <w:ind w:left="360"/>
-      </w:pPr>
-      <w:r>
-        <w:t xml:space="preserve">INSERT INTO </w:t>
-      </w:r>
-      <w:proofErr w:type="spellStart"/>
-      <w:r>
-        <w:t>rental_</w:t>
-      </w:r>
-      <w:proofErr w:type="gramStart"/>
-      <w:r>
-        <w:t>summary</w:t>
-      </w:r>
-      <w:proofErr w:type="spellEnd"/>
-      <w:r>
-        <w:t>(</w:t>
-      </w:r>
-      <w:proofErr w:type="gramEnd"/>
-      <w:r>
-        <w:t xml:space="preserve">genre, </w:t>
-      </w:r>
-      <w:proofErr w:type="spellStart"/>
-      <w:r>
-        <w:t>total_rentals</w:t>
-      </w:r>
-      <w:proofErr w:type="spellEnd"/>
-      <w:r>
-        <w:t>)</w:t>
-      </w:r>
-    </w:p>
-    <w:p>
-      <w:pPr>
-        <w:ind w:left="360"/>
-      </w:pPr>
-      <w:r>
-        <w:t>SELECT cat.name AS genre, COUNT(</w:t>
-      </w:r>
-      <w:proofErr w:type="spellStart"/>
-      <w:proofErr w:type="gramStart"/>
-      <w:r>
-        <w:t>r.rental</w:t>
-      </w:r>
-      <w:proofErr w:type="gramEnd"/>
-      <w:r>
-        <w:t>_id</w:t>
-      </w:r>
-      <w:proofErr w:type="spellEnd"/>
-      <w:r>
-        <w:t xml:space="preserve">) AS </w:t>
-      </w:r>
-      <w:proofErr w:type="spellStart"/>
-      <w:r>
-        <w:t>rental_count</w:t>
-      </w:r>
-      <w:proofErr w:type="spellEnd"/>
-    </w:p>
-    <w:p>
-      <w:pPr>
-        <w:ind w:left="360"/>
-      </w:pPr>
-      <w:r>
-        <w:t>FROM rental AS r</w:t>
-      </w:r>
-    </w:p>
-    <w:p>
-      <w:pPr>
-        <w:ind w:left="360"/>
-      </w:pPr>
-      <w:r>
-        <w:t xml:space="preserve">INNER JOIN inventory AS </w:t>
-      </w:r>
-      <w:proofErr w:type="spellStart"/>
-      <w:r>
-        <w:t>i</w:t>
-      </w:r>
-      <w:proofErr w:type="spellEnd"/>
-      <w:r>
-        <w:t xml:space="preserve"> ON </w:t>
-      </w:r>
-      <w:proofErr w:type="spellStart"/>
-      <w:proofErr w:type="gramStart"/>
-      <w:r>
-        <w:t>r.inventory</w:t>
-      </w:r>
-      <w:proofErr w:type="gramEnd"/>
-      <w:r>
-        <w:t>_id</w:t>
-      </w:r>
-      <w:proofErr w:type="spellEnd"/>
-      <w:r>
-        <w:t xml:space="preserve"> = </w:t>
-      </w:r>
-      <w:proofErr w:type="spellStart"/>
-      <w:r>
-        <w:t>i.inventory_id</w:t>
-      </w:r>
-      <w:proofErr w:type="spellEnd"/>
-    </w:p>
-    <w:p>
-      <w:pPr>
-        <w:ind w:left="360"/>
-      </w:pPr>
-      <w:r>
-        <w:t xml:space="preserve">INNER JOIN film AS f ON </w:t>
-      </w:r>
-      <w:proofErr w:type="spellStart"/>
-      <w:proofErr w:type="gramStart"/>
-      <w:r>
-        <w:t>i.film</w:t>
-      </w:r>
-      <w:proofErr w:type="gramEnd"/>
-      <w:r>
-        <w:t>_id</w:t>
-      </w:r>
-      <w:proofErr w:type="spellEnd"/>
-      <w:r>
-        <w:t xml:space="preserve"> = </w:t>
-      </w:r>
-      <w:proofErr w:type="spellStart"/>
-      <w:r>
-        <w:t>f.film_id</w:t>
-      </w:r>
-      <w:proofErr w:type="spellEnd"/>
-    </w:p>
-    <w:p>
-      <w:pPr>
-        <w:ind w:left="360"/>
-      </w:pPr>
-      <w:r>
-        <w:t xml:space="preserve">INNER JOIN </w:t>
-      </w:r>
-      <w:proofErr w:type="spellStart"/>
-      <w:r>
-        <w:t>film_category</w:t>
-      </w:r>
-      <w:proofErr w:type="spellEnd"/>
-      <w:r>
-        <w:t xml:space="preserve"> AS fc ON </w:t>
-      </w:r>
-      <w:proofErr w:type="spellStart"/>
-      <w:proofErr w:type="gramStart"/>
-      <w:r>
-        <w:t>f.film</w:t>
-      </w:r>
-      <w:proofErr w:type="gramEnd"/>
-      <w:r>
-        <w:t>_id</w:t>
-      </w:r>
-      <w:proofErr w:type="spellEnd"/>
-      <w:r>
-        <w:t xml:space="preserve"> = </w:t>
-      </w:r>
-      <w:proofErr w:type="spellStart"/>
-      <w:r>
-        <w:t>fc.film_id</w:t>
-      </w:r>
-      <w:proofErr w:type="spellEnd"/>
-    </w:p>
-    <w:p>
-      <w:pPr>
-        <w:ind w:left="360"/>
-      </w:pPr>
-      <w:r>
-        <w:t xml:space="preserve">INNER JOIN category AS cat ON </w:t>
-      </w:r>
-      <w:proofErr w:type="spellStart"/>
-      <w:proofErr w:type="gramStart"/>
-      <w:r>
-        <w:t>fc.category</w:t>
-      </w:r>
-      <w:proofErr w:type="gramEnd"/>
-      <w:r>
-        <w:t>_id</w:t>
-      </w:r>
-      <w:proofErr w:type="spellEnd"/>
-      <w:r>
-        <w:t xml:space="preserve"> = </w:t>
-      </w:r>
-      <w:proofErr w:type="spellStart"/>
-      <w:r>
-        <w:t>cat.category_id</w:t>
-      </w:r>
-      <w:proofErr w:type="spellEnd"/>
-    </w:p>
-    <w:p>
-      <w:pPr>
-        <w:ind w:left="360"/>
-      </w:pPr>
-      <w:r>
-        <w:t xml:space="preserve">WHERE </w:t>
-      </w:r>
-      <w:proofErr w:type="spellStart"/>
-      <w:proofErr w:type="gramStart"/>
-      <w:r>
-        <w:t>r.rental</w:t>
-      </w:r>
-      <w:proofErr w:type="gramEnd"/>
-      <w:r>
-        <w:t>_date</w:t>
-      </w:r>
-      <w:proofErr w:type="spellEnd"/>
-      <w:r>
-        <w:t xml:space="preserve"> BETWEEN '2005-06-01' AND '2005-09-01'</w:t>
-      </w:r>
-    </w:p>
-    <w:p>
-      <w:pPr>
-        <w:ind w:left="360"/>
-      </w:pPr>
-      <w:r>
-        <w:t>GROUP BY cat.name</w:t>
-      </w:r>
-    </w:p>
-    <w:p>
-      <w:pPr>
-        <w:ind w:left="360"/>
-      </w:pPr>
-      <w:r>
-        <w:t xml:space="preserve">ORDER BY </w:t>
-      </w:r>
-      <w:proofErr w:type="spellStart"/>
-      <w:r>
-        <w:t>rental_count</w:t>
-      </w:r>
-      <w:proofErr w:type="spellEnd"/>
-      <w:r>
-        <w:t xml:space="preserve"> DESC</w:t>
-      </w:r>
-    </w:p>
-    <w:p>
-      <w:pPr>
-        <w:ind w:left="360"/>
-      </w:pPr>
-      <w:r>
-        <w:t xml:space="preserve">LIMIT </w:t>
-      </w:r>
-      <w:proofErr w:type="gramStart"/>
-      <w:r>
-        <w:t>3;</w:t>
-      </w:r>
-      <w:proofErr w:type="gramEnd"/>
-    </w:p>
-    <w:p>
-      <w:pPr>
-        <w:ind w:left="360"/>
-      </w:pPr>
-    </w:p>
-    <w:p>
-      <w:pPr>
-        <w:ind w:left="360"/>
-      </w:pPr>
-      <w:r>
-        <w:lastRenderedPageBreak/>
-        <w:t xml:space="preserve">-- Populate </w:t>
-      </w:r>
-      <w:proofErr w:type="spellStart"/>
-      <w:r>
-        <w:t>rental_details</w:t>
-      </w:r>
-      <w:proofErr w:type="spellEnd"/>
-    </w:p>
-    <w:p>
-      <w:pPr>
-        <w:ind w:left="360"/>
-      </w:pPr>
-      <w:r>
-        <w:t xml:space="preserve">INSERT INTO </w:t>
-      </w:r>
-      <w:proofErr w:type="spellStart"/>
-      <w:r>
-        <w:t>rental_details</w:t>
-      </w:r>
-      <w:proofErr w:type="spellEnd"/>
-    </w:p>
-    <w:p>
-      <w:pPr>
-        <w:ind w:left="360"/>
-      </w:pPr>
-      <w:r>
-        <w:t xml:space="preserve">SELECT </w:t>
-      </w:r>
-      <w:proofErr w:type="spellStart"/>
-      <w:proofErr w:type="gramStart"/>
-      <w:r>
-        <w:t>r.rental</w:t>
-      </w:r>
-      <w:proofErr w:type="gramEnd"/>
-      <w:r>
-        <w:t>_id</w:t>
-      </w:r>
-      <w:proofErr w:type="spellEnd"/>
-      <w:r>
-        <w:t xml:space="preserve">, </w:t>
-      </w:r>
-      <w:proofErr w:type="spellStart"/>
-      <w:r>
-        <w:t>r.rental_date</w:t>
-      </w:r>
-      <w:proofErr w:type="spellEnd"/>
-      <w:r>
-        <w:t xml:space="preserve">, </w:t>
-      </w:r>
-      <w:proofErr w:type="spellStart"/>
-      <w:r>
-        <w:t>cust.customer_id</w:t>
-      </w:r>
-      <w:proofErr w:type="spellEnd"/>
-      <w:r>
-        <w:t xml:space="preserve">, </w:t>
-      </w:r>
-      <w:proofErr w:type="spellStart"/>
-      <w:r>
-        <w:t>get_customer_name</w:t>
-      </w:r>
-      <w:proofErr w:type="spellEnd"/>
-      <w:r>
-        <w:t>(</w:t>
-      </w:r>
-      <w:proofErr w:type="spellStart"/>
-      <w:r>
-        <w:t>cust.first_name</w:t>
-      </w:r>
-      <w:proofErr w:type="spellEnd"/>
-      <w:r>
-        <w:t xml:space="preserve">, </w:t>
-      </w:r>
-      <w:proofErr w:type="spellStart"/>
-      <w:r>
-        <w:t>cust.last_name</w:t>
-      </w:r>
-      <w:proofErr w:type="spellEnd"/>
-      <w:r>
-        <w:t xml:space="preserve">) AS </w:t>
-      </w:r>
-      <w:proofErr w:type="spellStart"/>
-      <w:r>
-        <w:t>customer_name</w:t>
-      </w:r>
-      <w:proofErr w:type="spellEnd"/>
-      <w:r>
-        <w:t xml:space="preserve">, </w:t>
-      </w:r>
-      <w:proofErr w:type="spellStart"/>
-      <w:r>
-        <w:t>f.title</w:t>
-      </w:r>
-      <w:proofErr w:type="spellEnd"/>
-      <w:r>
-        <w:t xml:space="preserve"> AS </w:t>
-      </w:r>
-      <w:proofErr w:type="spellStart"/>
-      <w:r>
-        <w:t>movie_title</w:t>
-      </w:r>
-      <w:proofErr w:type="spellEnd"/>
-      <w:r>
-        <w:t xml:space="preserve">, cat.name AS genre, </w:t>
-      </w:r>
-      <w:proofErr w:type="spellStart"/>
-      <w:r>
-        <w:t>f.film_id</w:t>
-      </w:r>
-      <w:proofErr w:type="spellEnd"/>
-      <w:r>
-        <w:t xml:space="preserve">, </w:t>
-      </w:r>
-      <w:proofErr w:type="spellStart"/>
-      <w:r>
-        <w:t>cat.category_id</w:t>
-      </w:r>
-      <w:proofErr w:type="spellEnd"/>
-    </w:p>
-    <w:p>
-      <w:pPr>
-        <w:ind w:left="360"/>
-      </w:pPr>
-      <w:r>
-        <w:t>FROM rental AS r</w:t>
-      </w:r>
-    </w:p>
-    <w:p>
-      <w:pPr>
-        <w:ind w:left="360"/>
-      </w:pPr>
-      <w:r>
-        <w:t xml:space="preserve">INNER JOIN inventory AS </w:t>
-      </w:r>
-      <w:proofErr w:type="spellStart"/>
-      <w:r>
-        <w:t>i</w:t>
-      </w:r>
-      <w:proofErr w:type="spellEnd"/>
-      <w:r>
-        <w:t xml:space="preserve"> ON </w:t>
-      </w:r>
-      <w:proofErr w:type="spellStart"/>
-      <w:proofErr w:type="gramStart"/>
-      <w:r>
-        <w:t>r.inventory</w:t>
-      </w:r>
-      <w:proofErr w:type="gramEnd"/>
-      <w:r>
-        <w:t>_id</w:t>
-      </w:r>
-      <w:proofErr w:type="spellEnd"/>
-      <w:r>
-        <w:t xml:space="preserve"> = </w:t>
-      </w:r>
-      <w:proofErr w:type="spellStart"/>
-      <w:r>
-        <w:t>i.inventory_id</w:t>
-      </w:r>
-      <w:proofErr w:type="spellEnd"/>
-    </w:p>
-    <w:p>
-      <w:pPr>
-        <w:ind w:left="360"/>
-      </w:pPr>
-      <w:r>
-        <w:t xml:space="preserve">INNER JOIN film AS f ON </w:t>
-      </w:r>
-      <w:proofErr w:type="spellStart"/>
-      <w:proofErr w:type="gramStart"/>
-      <w:r>
-        <w:t>i.film</w:t>
-      </w:r>
-      <w:proofErr w:type="gramEnd"/>
-      <w:r>
-        <w:t>_id</w:t>
-      </w:r>
-      <w:proofErr w:type="spellEnd"/>
-      <w:r>
-        <w:t xml:space="preserve"> = </w:t>
-      </w:r>
-      <w:proofErr w:type="spellStart"/>
-      <w:r>
-        <w:t>f.film_id</w:t>
-      </w:r>
-      <w:proofErr w:type="spellEnd"/>
-    </w:p>
-    <w:p>
-      <w:pPr>
-        <w:ind w:left="360"/>
-      </w:pPr>
-      <w:r>
-        <w:t xml:space="preserve">INNER JOIN </w:t>
-      </w:r>
-      <w:proofErr w:type="spellStart"/>
-      <w:r>
-        <w:t>film_category</w:t>
-      </w:r>
-      <w:proofErr w:type="spellEnd"/>
-      <w:r>
-        <w:t xml:space="preserve"> AS fc ON </w:t>
-      </w:r>
-      <w:proofErr w:type="spellStart"/>
-      <w:proofErr w:type="gramStart"/>
-      <w:r>
-        <w:t>f.film</w:t>
-      </w:r>
-      <w:proofErr w:type="gramEnd"/>
-      <w:r>
-        <w:t>_id</w:t>
-      </w:r>
-      <w:proofErr w:type="spellEnd"/>
-      <w:r>
-        <w:t xml:space="preserve"> = </w:t>
-      </w:r>
-      <w:proofErr w:type="spellStart"/>
-      <w:r>
-        <w:t>fc.film_id</w:t>
-      </w:r>
-      <w:proofErr w:type="spellEnd"/>
-    </w:p>
-    <w:p>
-      <w:pPr>
-        <w:ind w:left="360"/>
-      </w:pPr>
-      <w:r>
-        <w:t xml:space="preserve">INNER JOIN category AS cat ON </w:t>
-      </w:r>
-      <w:proofErr w:type="spellStart"/>
-      <w:proofErr w:type="gramStart"/>
-      <w:r>
-        <w:t>fc.category</w:t>
-      </w:r>
-      <w:proofErr w:type="gramEnd"/>
-      <w:r>
-        <w:t>_id</w:t>
-      </w:r>
-      <w:proofErr w:type="spellEnd"/>
-      <w:r>
-        <w:t xml:space="preserve"> = </w:t>
-      </w:r>
-      <w:proofErr w:type="spellStart"/>
-      <w:r>
-        <w:t>cat.category_id</w:t>
-      </w:r>
-      <w:proofErr w:type="spellEnd"/>
-    </w:p>
-    <w:p>
-      <w:pPr>
-        <w:ind w:left="360"/>
-      </w:pPr>
-      <w:r>
-        <w:t xml:space="preserve">INNER JOIN customer as </w:t>
-      </w:r>
-      <w:proofErr w:type="spellStart"/>
-      <w:r>
-        <w:t>cust</w:t>
-      </w:r>
-      <w:proofErr w:type="spellEnd"/>
-      <w:r>
-        <w:t xml:space="preserve"> ON </w:t>
-      </w:r>
-      <w:proofErr w:type="spellStart"/>
-      <w:proofErr w:type="gramStart"/>
-      <w:r>
-        <w:t>r.customer</w:t>
-      </w:r>
-      <w:proofErr w:type="gramEnd"/>
-      <w:r>
-        <w:t>_id</w:t>
-      </w:r>
-      <w:proofErr w:type="spellEnd"/>
-      <w:r>
-        <w:t xml:space="preserve"> = </w:t>
-      </w:r>
-      <w:proofErr w:type="spellStart"/>
-      <w:r>
-        <w:t>cust.customer_id</w:t>
-      </w:r>
-      <w:proofErr w:type="spellEnd"/>
-    </w:p>
-    <w:p>
-      <w:pPr>
-        <w:ind w:left="360"/>
-      </w:pPr>
-      <w:r>
-        <w:t xml:space="preserve">WHERE </w:t>
-      </w:r>
-      <w:proofErr w:type="spellStart"/>
-      <w:proofErr w:type="gramStart"/>
-      <w:r>
-        <w:t>r.rental</w:t>
-      </w:r>
-      <w:proofErr w:type="gramEnd"/>
-      <w:r>
-        <w:t>_date</w:t>
-      </w:r>
-      <w:proofErr w:type="spellEnd"/>
-      <w:r>
-        <w:t xml:space="preserve"> BETWEEN '2005-06-01' AND '2005-09-01'</w:t>
-      </w:r>
-    </w:p>
-    <w:p>
-      <w:pPr>
-        <w:ind w:left="360"/>
-      </w:pPr>
-      <w:r>
-        <w:t>AND cat.name IN (SELECT unnest(</w:t>
-      </w:r>
-      <w:proofErr w:type="spellStart"/>
-      <w:r>
-        <w:t>get_top_three_</w:t>
-      </w:r>
-      <w:proofErr w:type="gramStart"/>
-      <w:r>
-        <w:t>genres</w:t>
-      </w:r>
-      <w:proofErr w:type="spellEnd"/>
-      <w:r>
-        <w:t>(</w:t>
-      </w:r>
-      <w:proofErr w:type="gramEnd"/>
-      <w:r>
-        <w:t>)))</w:t>
-      </w:r>
-    </w:p>
-    <w:p>
-      <w:pPr>
-        <w:ind w:left="360"/>
-      </w:pPr>
-      <w:r>
-        <w:t xml:space="preserve">ORDER BY </w:t>
-      </w:r>
-      <w:proofErr w:type="spellStart"/>
-      <w:proofErr w:type="gramStart"/>
-      <w:r>
-        <w:t>r.rental</w:t>
-      </w:r>
-      <w:proofErr w:type="gramEnd"/>
-      <w:r>
-        <w:t>_date</w:t>
-      </w:r>
-      <w:proofErr w:type="spellEnd"/>
-      <w:r>
-        <w:t xml:space="preserve"> DESC;</w:t>
-      </w:r>
-    </w:p>
-    <w:p>
-      <w:pPr>
-        <w:rPr>
-          <w:i/>
-          <w:iCs/>
-        </w:rPr>
-      </w:pPr>
     </w:p>
     <w:p>
       <w:pPr>
@@ -2478,6 +1953,367 @@
           <w:iCs/>
         </w:rPr>
         <w:t>Provide an original SQL query in a text format that will extract the raw data needed for the detailed section of your report from the source database.</w:t>
+      </w:r>
+    </w:p>
+    <w:p>
+      <w:pPr>
+        <w:rPr>
+          <w:i/>
+          <w:iCs/>
+        </w:rPr>
+      </w:pPr>
+    </w:p>
+    <w:p>
+      <w:pPr>
+        <w:ind w:left="360"/>
+      </w:pPr>
+      <w:r>
+        <w:t xml:space="preserve">-- Populate </w:t>
+      </w:r>
+      <w:proofErr w:type="spellStart"/>
+      <w:r>
+        <w:t>rental_details</w:t>
+      </w:r>
+      <w:proofErr w:type="spellEnd"/>
+    </w:p>
+    <w:p>
+      <w:pPr>
+        <w:ind w:left="360"/>
+      </w:pPr>
+      <w:r>
+        <w:t xml:space="preserve">INSERT INTO </w:t>
+      </w:r>
+      <w:proofErr w:type="spellStart"/>
+      <w:r>
+        <w:t>rental_details</w:t>
+      </w:r>
+      <w:proofErr w:type="spellEnd"/>
+    </w:p>
+    <w:p>
+      <w:pPr>
+        <w:ind w:left="360"/>
+      </w:pPr>
+      <w:r>
+        <w:t xml:space="preserve">SELECT </w:t>
+      </w:r>
+      <w:proofErr w:type="spellStart"/>
+      <w:proofErr w:type="gramStart"/>
+      <w:r>
+        <w:t>r.rental</w:t>
+      </w:r>
+      <w:proofErr w:type="gramEnd"/>
+      <w:r>
+        <w:t>_id</w:t>
+      </w:r>
+      <w:proofErr w:type="spellEnd"/>
+      <w:r>
+        <w:t xml:space="preserve">, </w:t>
+      </w:r>
+      <w:proofErr w:type="spellStart"/>
+      <w:r>
+        <w:t>r.rental_date</w:t>
+      </w:r>
+      <w:proofErr w:type="spellEnd"/>
+      <w:r>
+        <w:t xml:space="preserve">, </w:t>
+      </w:r>
+      <w:proofErr w:type="spellStart"/>
+      <w:r>
+        <w:t>cust.customer_id</w:t>
+      </w:r>
+      <w:proofErr w:type="spellEnd"/>
+      <w:r>
+        <w:t xml:space="preserve">, </w:t>
+      </w:r>
+      <w:proofErr w:type="spellStart"/>
+      <w:r>
+        <w:t>get_customer_name</w:t>
+      </w:r>
+      <w:proofErr w:type="spellEnd"/>
+      <w:r>
+        <w:t>(</w:t>
+      </w:r>
+      <w:proofErr w:type="spellStart"/>
+      <w:r>
+        <w:t>cust.first_name</w:t>
+      </w:r>
+      <w:proofErr w:type="spellEnd"/>
+      <w:r>
+        <w:t xml:space="preserve">, </w:t>
+      </w:r>
+      <w:proofErr w:type="spellStart"/>
+      <w:r>
+        <w:t>cust.last_name</w:t>
+      </w:r>
+      <w:proofErr w:type="spellEnd"/>
+      <w:r>
+        <w:t xml:space="preserve">) AS </w:t>
+      </w:r>
+      <w:proofErr w:type="spellStart"/>
+      <w:r>
+        <w:t>customer_name</w:t>
+      </w:r>
+      <w:proofErr w:type="spellEnd"/>
+      <w:r>
+        <w:t xml:space="preserve">, </w:t>
+      </w:r>
+      <w:proofErr w:type="spellStart"/>
+      <w:r>
+        <w:t>f.title</w:t>
+      </w:r>
+      <w:proofErr w:type="spellEnd"/>
+      <w:r>
+        <w:t xml:space="preserve"> AS </w:t>
+      </w:r>
+      <w:proofErr w:type="spellStart"/>
+      <w:r>
+        <w:t>movie_title</w:t>
+      </w:r>
+      <w:proofErr w:type="spellEnd"/>
+      <w:r>
+        <w:t xml:space="preserve">, cat.name AS genre, </w:t>
+      </w:r>
+      <w:proofErr w:type="spellStart"/>
+      <w:r>
+        <w:t>f.film_id</w:t>
+      </w:r>
+      <w:proofErr w:type="spellEnd"/>
+      <w:r>
+        <w:t xml:space="preserve">, </w:t>
+      </w:r>
+      <w:proofErr w:type="spellStart"/>
+      <w:r>
+        <w:t>cat.category_id</w:t>
+      </w:r>
+      <w:proofErr w:type="spellEnd"/>
+    </w:p>
+    <w:p>
+      <w:pPr>
+        <w:ind w:left="360"/>
+      </w:pPr>
+      <w:r>
+        <w:t>FROM rental AS r</w:t>
+      </w:r>
+    </w:p>
+    <w:p>
+      <w:pPr>
+        <w:ind w:left="360"/>
+      </w:pPr>
+      <w:r>
+        <w:t xml:space="preserve">INNER JOIN inventory AS </w:t>
+      </w:r>
+      <w:proofErr w:type="spellStart"/>
+      <w:r>
+        <w:t>i</w:t>
+      </w:r>
+      <w:proofErr w:type="spellEnd"/>
+      <w:r>
+        <w:t xml:space="preserve"> ON </w:t>
+      </w:r>
+      <w:proofErr w:type="spellStart"/>
+      <w:proofErr w:type="gramStart"/>
+      <w:r>
+        <w:t>r.inventory</w:t>
+      </w:r>
+      <w:proofErr w:type="gramEnd"/>
+      <w:r>
+        <w:t>_id</w:t>
+      </w:r>
+      <w:proofErr w:type="spellEnd"/>
+      <w:r>
+        <w:t xml:space="preserve"> = </w:t>
+      </w:r>
+      <w:proofErr w:type="spellStart"/>
+      <w:r>
+        <w:t>i.inventory_id</w:t>
+      </w:r>
+      <w:proofErr w:type="spellEnd"/>
+    </w:p>
+    <w:p>
+      <w:pPr>
+        <w:ind w:left="360"/>
+      </w:pPr>
+      <w:r>
+        <w:t xml:space="preserve">INNER JOIN film AS f ON </w:t>
+      </w:r>
+      <w:proofErr w:type="spellStart"/>
+      <w:proofErr w:type="gramStart"/>
+      <w:r>
+        <w:t>i.film</w:t>
+      </w:r>
+      <w:proofErr w:type="gramEnd"/>
+      <w:r>
+        <w:t>_id</w:t>
+      </w:r>
+      <w:proofErr w:type="spellEnd"/>
+      <w:r>
+        <w:t xml:space="preserve"> = </w:t>
+      </w:r>
+      <w:proofErr w:type="spellStart"/>
+      <w:r>
+        <w:t>f.film_id</w:t>
+      </w:r>
+      <w:proofErr w:type="spellEnd"/>
+    </w:p>
+    <w:p>
+      <w:pPr>
+        <w:ind w:left="360"/>
+      </w:pPr>
+      <w:r>
+        <w:t xml:space="preserve">INNER JOIN </w:t>
+      </w:r>
+      <w:proofErr w:type="spellStart"/>
+      <w:r>
+        <w:t>film_category</w:t>
+      </w:r>
+      <w:proofErr w:type="spellEnd"/>
+      <w:r>
+        <w:t xml:space="preserve"> AS fc ON </w:t>
+      </w:r>
+      <w:proofErr w:type="spellStart"/>
+      <w:proofErr w:type="gramStart"/>
+      <w:r>
+        <w:t>f.film</w:t>
+      </w:r>
+      <w:proofErr w:type="gramEnd"/>
+      <w:r>
+        <w:t>_id</w:t>
+      </w:r>
+      <w:proofErr w:type="spellEnd"/>
+      <w:r>
+        <w:t xml:space="preserve"> = </w:t>
+      </w:r>
+      <w:proofErr w:type="spellStart"/>
+      <w:r>
+        <w:t>fc.film_id</w:t>
+      </w:r>
+      <w:proofErr w:type="spellEnd"/>
+    </w:p>
+    <w:p>
+      <w:pPr>
+        <w:ind w:left="360"/>
+      </w:pPr>
+      <w:r>
+        <w:t xml:space="preserve">INNER JOIN category AS cat ON </w:t>
+      </w:r>
+      <w:proofErr w:type="spellStart"/>
+      <w:proofErr w:type="gramStart"/>
+      <w:r>
+        <w:t>fc.category</w:t>
+      </w:r>
+      <w:proofErr w:type="gramEnd"/>
+      <w:r>
+        <w:t>_id</w:t>
+      </w:r>
+      <w:proofErr w:type="spellEnd"/>
+      <w:r>
+        <w:t xml:space="preserve"> = </w:t>
+      </w:r>
+      <w:proofErr w:type="spellStart"/>
+      <w:r>
+        <w:t>cat.category_id</w:t>
+      </w:r>
+      <w:proofErr w:type="spellEnd"/>
+    </w:p>
+    <w:p>
+      <w:pPr>
+        <w:ind w:left="360"/>
+      </w:pPr>
+      <w:r>
+        <w:lastRenderedPageBreak/>
+        <w:t xml:space="preserve">INNER JOIN customer as </w:t>
+      </w:r>
+      <w:proofErr w:type="spellStart"/>
+      <w:r>
+        <w:t>cust</w:t>
+      </w:r>
+      <w:proofErr w:type="spellEnd"/>
+      <w:r>
+        <w:t xml:space="preserve"> ON </w:t>
+      </w:r>
+      <w:proofErr w:type="spellStart"/>
+      <w:proofErr w:type="gramStart"/>
+      <w:r>
+        <w:t>r.customer</w:t>
+      </w:r>
+      <w:proofErr w:type="gramEnd"/>
+      <w:r>
+        <w:t>_id</w:t>
+      </w:r>
+      <w:proofErr w:type="spellEnd"/>
+      <w:r>
+        <w:t xml:space="preserve"> = </w:t>
+      </w:r>
+      <w:proofErr w:type="spellStart"/>
+      <w:r>
+        <w:t>cust.customer_id</w:t>
+      </w:r>
+      <w:proofErr w:type="spellEnd"/>
+    </w:p>
+    <w:p>
+      <w:pPr>
+        <w:ind w:left="360"/>
+      </w:pPr>
+      <w:r>
+        <w:t xml:space="preserve">WHERE </w:t>
+      </w:r>
+      <w:proofErr w:type="spellStart"/>
+      <w:proofErr w:type="gramStart"/>
+      <w:r>
+        <w:t>r.rental</w:t>
+      </w:r>
+      <w:proofErr w:type="gramEnd"/>
+      <w:r>
+        <w:t>_date</w:t>
+      </w:r>
+      <w:proofErr w:type="spellEnd"/>
+      <w:r>
+        <w:t xml:space="preserve"> BETWEEN '2005-06-01' AND '2005-09-01'</w:t>
+      </w:r>
+    </w:p>
+    <w:p>
+      <w:pPr>
+        <w:ind w:left="360"/>
+      </w:pPr>
+      <w:r>
+        <w:t>AND cat.name IN (SELECT unnest(</w:t>
+      </w:r>
+      <w:proofErr w:type="spellStart"/>
+      <w:r>
+        <w:t>get_top_three_</w:t>
+      </w:r>
+      <w:proofErr w:type="gramStart"/>
+      <w:r>
+        <w:t>genres</w:t>
+      </w:r>
+      <w:proofErr w:type="spellEnd"/>
+      <w:r>
+        <w:t>(</w:t>
+      </w:r>
+      <w:proofErr w:type="gramEnd"/>
+      <w:r>
+        <w:t>)))</w:t>
+      </w:r>
+    </w:p>
+    <w:p>
+      <w:pPr>
+        <w:ind w:left="360"/>
+      </w:pPr>
+      <w:r>
+        <w:t xml:space="preserve">ORDER BY </w:t>
+      </w:r>
+      <w:proofErr w:type="spellStart"/>
+      <w:proofErr w:type="gramStart"/>
+      <w:r>
+        <w:t>r.rental</w:t>
+      </w:r>
+      <w:proofErr w:type="gramEnd"/>
+      <w:r>
+        <w:t>_date</w:t>
+      </w:r>
+      <w:proofErr w:type="spellEnd"/>
+      <w:r>
+        <w:t xml:space="preserve"> DESC;</w:t>
       </w:r>
     </w:p>
     <w:p>

</xml_diff>